<commit_message>
pharmacy Active Component and Accident Latter
</commit_message>
<xml_diff>
--- a/McDermott/McDermott.Web/wwwroot/Surat/AccidentForms.docx
+++ b/McDermott/McDermott.Web/wwwroot/Surat/AccidentForms.docx
@@ -153,37 +153,44 @@
     <w:p>
       <w:pPr>
         <w:rPr>
-          <w:rFonts w:ascii="Arial" w:hAnsi="Arial"/>
-        </w:rPr>
-      </w:pPr>
-      <w:r>
-        <w:rPr>
-          <w:rFonts w:ascii="Arial" w:hAnsi="Arial"/>
+          <w:rFonts w:hint="default" w:ascii="Arial" w:hAnsi="Arial" w:cs="Arial"/>
+        </w:rPr>
+      </w:pPr>
+      <w:r>
+        <w:rPr>
+          <w:rFonts w:hint="default" w:ascii="Arial" w:hAnsi="Arial" w:cs="Arial"/>
         </w:rPr>
         <w:t>NAME OF EMPLOYEE</w:t>
       </w:r>
       <w:r>
         <w:rPr>
-          <w:rFonts w:ascii="Arial" w:hAnsi="Arial"/>
-        </w:rPr>
-        <w:tab/>
-      </w:r>
-      <w:r>
-        <w:rPr>
-          <w:rFonts w:ascii="Arial" w:hAnsi="Arial"/>
+          <w:rFonts w:hint="default" w:ascii="Arial" w:hAnsi="Arial" w:cs="Arial"/>
+        </w:rPr>
+        <w:tab/>
+      </w:r>
+      <w:r>
+        <w:rPr>
+          <w:rFonts w:hint="default" w:ascii="Arial" w:hAnsi="Arial" w:cs="Arial"/>
+          <w:lang w:val="en-US"/>
+        </w:rPr>
+        <w:tab/>
+      </w:r>
+      <w:r>
+        <w:rPr>
+          <w:rFonts w:hint="default" w:ascii="Arial" w:hAnsi="Arial" w:cs="Arial"/>
         </w:rPr>
         <w:t>:</w:t>
       </w:r>
       <w:r>
         <w:rPr>
-          <w:rFonts w:hint="default" w:ascii="Arial" w:hAnsi="Arial"/>
+          <w:rFonts w:hint="default" w:ascii="Arial" w:hAnsi="Arial" w:cs="Arial"/>
           <w:lang w:val="en-US"/>
         </w:rPr>
         <w:t xml:space="preserve"> </w:t>
       </w:r>
       <w:r>
         <w:rPr>
-          <w:rFonts w:hint="default" w:ascii="Cascadia Mono" w:hAnsi="Cascadia Mono" w:eastAsia="Cascadia Mono"/>
+          <w:rFonts w:hint="default" w:ascii="Arial" w:hAnsi="Arial" w:eastAsia="Cascadia Mono" w:cs="Arial"/>
           <w:color w:val="000000"/>
           <w:sz w:val="19"/>
           <w:szCs w:val="24"/>
@@ -194,67 +201,66 @@
     <w:p>
       <w:pPr>
         <w:rPr>
-          <w:rFonts w:ascii="Arial" w:hAnsi="Arial"/>
-        </w:rPr>
-      </w:pPr>
-    </w:p>
-    <w:p>
-      <w:pPr>
-        <w:rPr>
-          <w:rFonts w:ascii="Arial" w:hAnsi="Arial"/>
-        </w:rPr>
-      </w:pPr>
-      <w:r>
-        <w:rPr>
-          <w:rFonts w:ascii="Arial" w:hAnsi="Arial"/>
+          <w:rFonts w:hint="default" w:ascii="Arial" w:hAnsi="Arial" w:cs="Arial"/>
+        </w:rPr>
+      </w:pPr>
+    </w:p>
+    <w:p>
+      <w:pPr>
+        <w:rPr>
+          <w:rFonts w:hint="default" w:ascii="Arial" w:hAnsi="Arial" w:cs="Arial"/>
+        </w:rPr>
+      </w:pPr>
+      <w:r>
+        <w:rPr>
+          <w:rFonts w:hint="default" w:ascii="Arial" w:hAnsi="Arial" w:cs="Arial"/>
         </w:rPr>
         <w:t>EMPLOYEE NO.</w:t>
       </w:r>
       <w:r>
         <w:rPr>
-          <w:rFonts w:ascii="Arial" w:hAnsi="Arial"/>
-        </w:rPr>
-        <w:tab/>
-      </w:r>
-      <w:r>
-        <w:rPr>
-          <w:rFonts w:ascii="Arial" w:hAnsi="Arial"/>
+          <w:rFonts w:hint="default" w:ascii="Arial" w:hAnsi="Arial" w:cs="Arial"/>
+        </w:rPr>
+        <w:tab/>
+      </w:r>
+      <w:r>
+        <w:rPr>
+          <w:rFonts w:hint="default" w:ascii="Arial" w:hAnsi="Arial" w:cs="Arial"/>
+          <w:lang w:val="en-US"/>
+        </w:rPr>
+        <w:tab/>
+      </w:r>
+      <w:r>
+        <w:rPr>
+          <w:rFonts w:hint="default" w:ascii="Arial" w:hAnsi="Arial" w:cs="Arial"/>
         </w:rPr>
         <w:t xml:space="preserve">: </w:t>
       </w:r>
       <w:r>
         <w:rPr>
-          <w:rFonts w:hint="default" w:ascii="Cascadia Mono" w:hAnsi="Cascadia Mono" w:eastAsia="Cascadia Mono"/>
+          <w:rFonts w:hint="default" w:ascii="Arial" w:hAnsi="Arial" w:eastAsia="Cascadia Mono" w:cs="Arial"/>
           <w:color w:val="000000"/>
           <w:sz w:val="19"/>
           <w:szCs w:val="24"/>
         </w:rPr>
         <w:t>%EmployeeNIP%</w:t>
       </w:r>
-      <w:bookmarkStart w:id="0" w:name="_GoBack"/>
-      <w:bookmarkEnd w:id="0"/>
-      <w:r>
-        <w:rPr>
-          <w:rFonts w:ascii="Arial" w:hAnsi="Arial"/>
-        </w:rPr>
-        <w:t xml:space="preserve">  </w:t>
-      </w:r>
-      <w:r>
-        <w:rPr>
-          <w:rFonts w:hint="default" w:ascii="Arial" w:hAnsi="Arial"/>
+      <w:r>
+        <w:rPr>
+          <w:rFonts w:hint="default" w:ascii="Arial" w:hAnsi="Arial" w:cs="Arial"/>
           <w:lang w:val="en-US"/>
         </w:rPr>
         <w:tab/>
       </w:r>
       <w:r>
         <w:rPr>
-          <w:rFonts w:ascii="Arial" w:hAnsi="Arial"/>
+          <w:rFonts w:hint="default" w:ascii="Arial" w:hAnsi="Arial" w:cs="Arial"/>
         </w:rPr>
         <w:t xml:space="preserve">DEPARTMENT : </w:t>
       </w:r>
       <w:r>
         <w:rPr>
-          <w:rFonts w:hint="default" w:ascii="Cascadia Mono" w:hAnsi="Cascadia Mono" w:eastAsia="Cascadia Mono"/>
+          <w:rFonts w:hint="default" w:ascii="Arial" w:hAnsi="Arial" w:eastAsia="Cascadia Mono" w:cs="Arial"/>
           <w:color w:val="000000"/>
           <w:sz w:val="19"/>
           <w:szCs w:val="24"/>
@@ -265,93 +271,210 @@
     <w:p>
       <w:pPr>
         <w:rPr>
-          <w:rFonts w:ascii="Arial" w:hAnsi="Arial"/>
-        </w:rPr>
-      </w:pPr>
-    </w:p>
-    <w:p>
-      <w:pPr>
-        <w:rPr>
-          <w:rFonts w:ascii="Arial" w:hAnsi="Arial"/>
-        </w:rPr>
-      </w:pPr>
-      <w:r>
-        <w:rPr>
-          <w:rFonts w:ascii="Arial" w:hAnsi="Arial"/>
-        </w:rPr>
-        <w:t>DATE OF OCCURRENCE :  __________________________________  TIME :   __________________</w:t>
-      </w:r>
-    </w:p>
-    <w:p>
-      <w:pPr>
-        <w:rPr>
-          <w:rFonts w:ascii="Arial" w:hAnsi="Arial"/>
-        </w:rPr>
-      </w:pPr>
-    </w:p>
-    <w:p>
-      <w:pPr>
-        <w:rPr>
-          <w:rFonts w:ascii="Arial" w:hAnsi="Arial"/>
-        </w:rPr>
-      </w:pPr>
-      <w:r>
-        <w:rPr>
-          <w:rFonts w:ascii="Arial" w:hAnsi="Arial"/>
+          <w:rFonts w:hint="default" w:ascii="Arial" w:hAnsi="Arial" w:cs="Arial"/>
+        </w:rPr>
+      </w:pPr>
+    </w:p>
+    <w:p>
+      <w:pPr>
+        <w:rPr>
+          <w:rFonts w:hint="default" w:ascii="Arial" w:hAnsi="Arial" w:cs="Arial"/>
+        </w:rPr>
+      </w:pPr>
+      <w:r>
+        <w:rPr>
+          <w:rFonts w:hint="default" w:ascii="Arial" w:hAnsi="Arial" w:cs="Arial"/>
+        </w:rPr>
+        <w:t xml:space="preserve">DATE OF OCCURRENCE </w:t>
+      </w:r>
+      <w:r>
+        <w:rPr>
+          <w:rFonts w:hint="default" w:ascii="Arial" w:hAnsi="Arial" w:cs="Arial"/>
+          <w:lang w:val="en-US"/>
+        </w:rPr>
+        <w:tab/>
+      </w:r>
+      <w:r>
+        <w:rPr>
+          <w:rFonts w:hint="default" w:ascii="Arial" w:hAnsi="Arial" w:cs="Arial"/>
+        </w:rPr>
+        <w:t xml:space="preserve">:  </w:t>
+      </w:r>
+      <w:r>
+        <w:rPr>
+          <w:rFonts w:hint="default" w:ascii="Arial" w:hAnsi="Arial" w:eastAsia="Cascadia Mono" w:cs="Arial"/>
+          <w:color w:val="000000"/>
+          <w:sz w:val="19"/>
+          <w:szCs w:val="24"/>
+        </w:rPr>
+        <w:t>%DateOfOccurence%</w:t>
+      </w:r>
+      <w:r>
+        <w:rPr>
+          <w:rFonts w:hint="default" w:ascii="Arial" w:hAnsi="Arial" w:eastAsia="Cascadia Mono" w:cs="Arial"/>
+          <w:color w:val="000000"/>
+          <w:sz w:val="19"/>
+          <w:szCs w:val="24"/>
+          <w:lang w:val="en-US"/>
+        </w:rPr>
+        <w:tab/>
+      </w:r>
+      <w:r>
+        <w:rPr>
+          <w:rFonts w:hint="default" w:ascii="Arial" w:hAnsi="Arial" w:cs="Arial"/>
+        </w:rPr>
+        <w:t xml:space="preserve">TIME :   </w:t>
+      </w:r>
+      <w:r>
+        <w:rPr>
+          <w:rFonts w:hint="default" w:ascii="Arial" w:hAnsi="Arial" w:eastAsia="Cascadia Mono" w:cs="Arial"/>
+          <w:color w:val="000000"/>
+          <w:sz w:val="19"/>
+          <w:szCs w:val="24"/>
+        </w:rPr>
+        <w:t>%TimeOccurence%</w:t>
+      </w:r>
+    </w:p>
+    <w:p>
+      <w:pPr>
+        <w:rPr>
+          <w:rFonts w:hint="default" w:ascii="Arial" w:hAnsi="Arial" w:cs="Arial"/>
+        </w:rPr>
+      </w:pPr>
+    </w:p>
+    <w:p>
+      <w:pPr>
+        <w:rPr>
+          <w:rFonts w:hint="default" w:ascii="Arial" w:hAnsi="Arial" w:cs="Arial"/>
+        </w:rPr>
+      </w:pPr>
+      <w:r>
+        <w:rPr>
+          <w:rFonts w:hint="default" w:ascii="Arial" w:hAnsi="Arial" w:cs="Arial"/>
         </w:rPr>
         <w:t>DATE OF FIRST TREATMENT</w:t>
       </w:r>
       <w:r>
         <w:rPr>
-          <w:rFonts w:ascii="Arial" w:hAnsi="Arial"/>
-        </w:rPr>
-        <w:tab/>
-      </w:r>
-      <w:r>
-        <w:rPr>
-          <w:rFonts w:ascii="Arial" w:hAnsi="Arial"/>
-        </w:rPr>
-        <w:t>:  ______________________________  TIME :   __________________</w:t>
-      </w:r>
-    </w:p>
-    <w:p>
-      <w:pPr>
-        <w:rPr>
-          <w:rFonts w:ascii="Arial" w:hAnsi="Arial"/>
-        </w:rPr>
-      </w:pPr>
-    </w:p>
-    <w:p>
-      <w:pPr>
-        <w:rPr>
-          <w:rFonts w:ascii="Arial" w:hAnsi="Arial"/>
-        </w:rPr>
-      </w:pPr>
-      <w:r>
-        <w:rPr>
-          <w:rFonts w:ascii="Arial" w:hAnsi="Arial"/>
+          <w:rFonts w:hint="default" w:ascii="Arial" w:hAnsi="Arial" w:cs="Arial"/>
+        </w:rPr>
+        <w:tab/>
+      </w:r>
+      <w:r>
+        <w:rPr>
+          <w:rFonts w:hint="default" w:ascii="Arial" w:hAnsi="Arial" w:cs="Arial"/>
+        </w:rPr>
+        <w:t xml:space="preserve">:  </w:t>
+      </w:r>
+      <w:r>
+        <w:rPr>
+          <w:rFonts w:hint="default" w:ascii="Arial" w:hAnsi="Arial" w:eastAsia="Cascadia Mono" w:cs="Arial"/>
+          <w:color w:val="000000"/>
+          <w:sz w:val="19"/>
+          <w:szCs w:val="24"/>
+        </w:rPr>
+        <w:t>%DateTreatment%</w:t>
+      </w:r>
+      <w:r>
+        <w:rPr>
+          <w:rFonts w:hint="default" w:ascii="Arial" w:hAnsi="Arial" w:eastAsia="Cascadia Mono" w:cs="Arial"/>
+          <w:color w:val="000000"/>
+          <w:sz w:val="19"/>
+          <w:szCs w:val="24"/>
+          <w:lang w:val="en-US"/>
+        </w:rPr>
+        <w:tab/>
+      </w:r>
+      <w:r>
+        <w:rPr>
+          <w:rFonts w:hint="default" w:ascii="Arial" w:hAnsi="Arial" w:cs="Arial"/>
+        </w:rPr>
+        <w:t xml:space="preserve">TIME :  </w:t>
+      </w:r>
+      <w:r>
+        <w:rPr>
+          <w:rFonts w:hint="default" w:ascii="Arial" w:hAnsi="Arial" w:eastAsia="Cascadia Mono" w:cs="Arial"/>
+          <w:color w:val="000000"/>
+          <w:sz w:val="19"/>
+          <w:szCs w:val="24"/>
+        </w:rPr>
+        <w:t>%TimeTreatment%</w:t>
+      </w:r>
+    </w:p>
+    <w:p>
+      <w:pPr>
+        <w:rPr>
+          <w:rFonts w:hint="default" w:ascii="Arial" w:hAnsi="Arial" w:cs="Arial"/>
+        </w:rPr>
+      </w:pPr>
+    </w:p>
+    <w:p>
+      <w:pPr>
+        <w:rPr>
+          <w:rFonts w:hint="default" w:ascii="Arial" w:hAnsi="Arial" w:cs="Arial"/>
+        </w:rPr>
+      </w:pPr>
+      <w:r>
+        <w:rPr>
+          <w:rFonts w:hint="default" w:ascii="Arial" w:hAnsi="Arial" w:cs="Arial"/>
         </w:rPr>
         <w:t>AREA OF YARD</w:t>
       </w:r>
       <w:r>
         <w:rPr>
-          <w:rFonts w:ascii="Arial" w:hAnsi="Arial"/>
-        </w:rPr>
-        <w:tab/>
-      </w:r>
-      <w:r>
-        <w:rPr>
-          <w:rFonts w:ascii="Arial" w:hAnsi="Arial"/>
-        </w:rPr>
-        <w:t>: __________________________  SUPERVISOR : ______________________</w:t>
-      </w:r>
-    </w:p>
-    <w:p>
-      <w:pPr>
-        <w:rPr>
-          <w:rFonts w:ascii="Arial" w:hAnsi="Arial"/>
-        </w:rPr>
-      </w:pPr>
+          <w:rFonts w:hint="default" w:ascii="Arial" w:hAnsi="Arial" w:cs="Arial"/>
+        </w:rPr>
+        <w:tab/>
+      </w:r>
+      <w:r>
+        <w:rPr>
+          <w:rFonts w:hint="default" w:ascii="Arial" w:hAnsi="Arial" w:cs="Arial"/>
+          <w:lang w:val="en-US"/>
+        </w:rPr>
+        <w:tab/>
+      </w:r>
+      <w:r>
+        <w:rPr>
+          <w:rFonts w:hint="default" w:ascii="Arial" w:hAnsi="Arial" w:cs="Arial"/>
+        </w:rPr>
+        <w:t xml:space="preserve">: </w:t>
+      </w:r>
+      <w:r>
+        <w:rPr>
+          <w:rFonts w:hint="default" w:ascii="Arial" w:hAnsi="Arial" w:eastAsia="Cascadia Mono" w:cs="Arial"/>
+          <w:color w:val="000000"/>
+          <w:sz w:val="19"/>
+          <w:szCs w:val="24"/>
+        </w:rPr>
+        <w:t>%AreaOfYard%</w:t>
+      </w:r>
+      <w:r>
+        <w:rPr>
+          <w:rFonts w:hint="default" w:ascii="Arial" w:hAnsi="Arial" w:eastAsia="Cascadia Mono" w:cs="Arial"/>
+          <w:color w:val="000000"/>
+          <w:sz w:val="19"/>
+          <w:szCs w:val="24"/>
+          <w:lang w:val="en-US"/>
+        </w:rPr>
+        <w:tab/>
+      </w:r>
+      <w:bookmarkStart w:id="0" w:name="_GoBack"/>
+      <w:bookmarkEnd w:id="0"/>
+      <w:r>
+        <w:rPr>
+          <w:rFonts w:hint="default" w:ascii="Arial" w:hAnsi="Arial" w:cs="Arial"/>
+        </w:rPr>
+        <w:t xml:space="preserve">SUPERVISOR : </w:t>
+      </w:r>
+      <w:r>
+        <w:rPr>
+          <w:rFonts w:hint="default" w:ascii="Arial" w:hAnsi="Arial" w:eastAsia="Cascadia Mono" w:cs="Arial"/>
+          <w:color w:val="000000"/>
+          <w:sz w:val="19"/>
+          <w:szCs w:val="24"/>
+        </w:rPr>
+        <w:t>%SupervisorName%</w:t>
+      </w:r>
     </w:p>
     <w:p>
       <w:pPr>
@@ -4502,7 +4625,7 @@
     <w:lsdException w:unhideWhenUsed="0" w:uiPriority="0" w:semiHidden="0" w:name="Normal Indent"/>
     <w:lsdException w:unhideWhenUsed="0" w:uiPriority="0" w:semiHidden="0" w:name="footnote text"/>
     <w:lsdException w:unhideWhenUsed="0" w:uiPriority="0" w:semiHidden="0" w:name="annotation text"/>
-    <w:lsdException w:unhideWhenUsed="0" w:uiPriority="99" w:semiHidden="0" w:name="header"/>
+    <w:lsdException w:qFormat="1" w:unhideWhenUsed="0" w:uiPriority="99" w:semiHidden="0" w:name="header"/>
     <w:lsdException w:qFormat="1" w:unhideWhenUsed="0" w:uiPriority="0" w:semiHidden="0" w:name="footer"/>
     <w:lsdException w:unhideWhenUsed="0" w:uiPriority="0" w:semiHidden="0" w:name="index heading"/>
     <w:lsdException w:qFormat="1" w:uiPriority="0" w:name="caption"/>
@@ -4869,6 +4992,7 @@
     <w:name w:val="header"/>
     <w:basedOn w:val="1"/>
     <w:link w:val="13"/>
+    <w:qFormat/>
     <w:uiPriority w:val="99"/>
     <w:pPr>
       <w:tabs>

</xml_diff>